<commit_message>
fix refs + error
</commit_message>
<xml_diff>
--- a/lab03/p3/graph/Project 3 Part 3.docx
+++ b/lab03/p3/graph/Project 3 Part 3.docx
@@ -1,11 +1,13 @@
 
 <file path=word/document.xml><?xml version="1.0" encoding="utf-8"?>
-<w:document xmlns:wpc="http://schemas.microsoft.com/office/word/2010/wordprocessingCanvas" xmlns:cx="http://schemas.microsoft.com/office/drawing/2014/chartex" xmlns:cx1="http://schemas.microsoft.com/office/drawing/2015/9/8/chartex" xmlns:cx2="http://schemas.microsoft.com/office/drawing/2015/10/21/chartex" xmlns:cx3="http://schemas.microsoft.com/office/drawing/2016/5/9/chartex" xmlns:cx4="http://schemas.microsoft.com/office/drawing/2016/5/10/chartex" xmlns:cx5="http://schemas.microsoft.com/office/drawing/2016/5/11/chartex" xmlns:cx6="http://schemas.microsoft.com/office/drawing/2016/5/12/chartex" xmlns:cx7="http://schemas.microsoft.com/office/drawing/2016/5/13/chartex" xmlns:cx8="http://schemas.microsoft.com/office/drawing/2016/5/14/chartex" xmlns:mc="http://schemas.openxmlformats.org/markup-compatibility/2006" xmlns:aink="http://schemas.microsoft.com/office/drawing/2016/ink" xmlns:am3d="http://schemas.microsoft.com/office/drawing/2017/model3d" xmlns:o="urn:schemas-microsoft-com:office:office" xmlns:r="http://schemas.openxmlformats.org/officeDocument/2006/relationships" xmlns:m="http://schemas.openxmlformats.org/officeDocument/2006/math" xmlns:v="urn:schemas-microsoft-com:vml" xmlns:wp14="http://schemas.microsoft.com/office/word/2010/wordprocessingDrawing" xmlns:wp="http://schemas.openxmlformats.org/drawingml/2006/wordprocessingDrawing" xmlns:w10="urn:schemas-microsoft-com:office:word" xmlns:w="http://schemas.openxmlformats.org/wordprocessingml/2006/main" xmlns:w14="http://schemas.microsoft.com/office/word/2010/wordml" xmlns:w15="http://schemas.microsoft.com/office/word/2012/wordml" xmlns:w16cex="http://schemas.microsoft.com/office/word/2018/wordml/cex" xmlns:w16cid="http://schemas.microsoft.com/office/word/2016/wordml/cid" xmlns:w16="http://schemas.microsoft.com/office/word/2018/wordml" xmlns:w16se="http://schemas.microsoft.com/office/word/2015/wordml/symex" xmlns:wpg="http://schemas.microsoft.com/office/word/2010/wordprocessingGroup" xmlns:wpi="http://schemas.microsoft.com/office/word/2010/wordprocessingInk" xmlns:wne="http://schemas.microsoft.com/office/word/2006/wordml" xmlns:wps="http://schemas.microsoft.com/office/word/2010/wordprocessingShape" mc:Ignorable="w14 w15 w16se w16cid w16 w16cex wp14">
+<w:document xmlns:o="urn:schemas-microsoft-com:office:office" xmlns:r="http://schemas.openxmlformats.org/officeDocument/2006/relationships" xmlns:v="urn:schemas-microsoft-com:vml" xmlns:w="http://schemas.openxmlformats.org/wordprocessingml/2006/main" xmlns:w10="urn:schemas-microsoft-com:office:word" xmlns:wp="http://schemas.openxmlformats.org/drawingml/2006/wordprocessingDrawing" xmlns:wps="http://schemas.microsoft.com/office/word/2010/wordprocessingShape" xmlns:wpg="http://schemas.microsoft.com/office/word/2010/wordprocessingGroup" xmlns:mc="http://schemas.openxmlformats.org/markup-compatibility/2006" xmlns:wp14="http://schemas.microsoft.com/office/word/2010/wordprocessingDrawing" xmlns:w14="http://schemas.microsoft.com/office/word/2010/wordml" mc:Ignorable="w14 wp14">
   <w:body>
     <w:p>
       <w:pPr>
+        <w:pStyle w:val="Normal"/>
         <w:jc w:val="center"/>
         <w:rPr>
+          <w:b/>
           <w:b/>
           <w:bCs/>
           <w:sz w:val="28"/>
@@ -19,241 +21,268 @@
           <w:sz w:val="28"/>
           <w:szCs w:val="28"/>
         </w:rPr>
-        <w:t xml:space="preserve">Project 3 Part </w:t>
-      </w:r>
-      <w:r>
-        <w:rPr>
-          <w:b/>
-          <w:bCs/>
-          <w:sz w:val="28"/>
-          <w:szCs w:val="28"/>
-        </w:rPr>
-        <w:t>3</w:t>
-      </w:r>
-      <w:r>
-        <w:rPr>
-          <w:b/>
-          <w:bCs/>
-          <w:sz w:val="28"/>
-          <w:szCs w:val="28"/>
-        </w:rPr>
-        <w:t xml:space="preserve"> (</w:t>
-      </w:r>
-      <w:r>
-        <w:rPr>
-          <w:b/>
-          <w:bCs/>
-          <w:sz w:val="28"/>
-          <w:szCs w:val="28"/>
-        </w:rPr>
-        <w:t xml:space="preserve">full </w:t>
-      </w:r>
-      <w:r>
-        <w:rPr>
-          <w:b/>
-          <w:bCs/>
-          <w:sz w:val="28"/>
-          <w:szCs w:val="28"/>
-        </w:rPr>
-        <w:t>recursive approach</w:t>
-      </w:r>
-      <w:r>
-        <w:rPr>
-          <w:b/>
-          <w:bCs/>
-          <w:sz w:val="28"/>
-          <w:szCs w:val="28"/>
-        </w:rPr>
-        <w:t xml:space="preserve"> O(nlog</w:t>
-      </w:r>
-      <w:r>
-        <w:rPr>
-          <w:b/>
-          <w:bCs/>
-          <w:sz w:val="28"/>
-          <w:szCs w:val="28"/>
-        </w:rPr>
-        <w:t>^2</w:t>
-      </w:r>
-      <w:r>
-        <w:rPr>
-          <w:b/>
-          <w:bCs/>
-          <w:sz w:val="28"/>
-          <w:szCs w:val="28"/>
-        </w:rPr>
-        <w:t>n)</w:t>
-      </w:r>
-      <w:r>
-        <w:rPr>
-          <w:b/>
-          <w:bCs/>
-          <w:sz w:val="28"/>
-          <w:szCs w:val="28"/>
-        </w:rPr>
-        <w:t>)</w:t>
-      </w:r>
-    </w:p>
-    <w:p>
-      <w:r>
+        <w:t>Project 3 Part 3 (full recursive approach O(nlog^2n))</w:t>
+      </w:r>
+    </w:p>
+    <w:p>
+      <w:pPr>
+        <w:pStyle w:val="Normal"/>
+        <w:rPr/>
+      </w:pPr>
+      <w:r>
+        <w:rPr/>
         <w:t>Name:</w:t>
-      </w:r>
-      <w:r>
-        <w:tab/>
-      </w:r>
-      <w:r>
+        <w:tab/>
         <w:t>Anup Bagali</w:t>
-      </w:r>
-      <w:r>
-        <w:tab/>
-      </w:r>
-      <w:r>
-        <w:tab/>
-        <w:t xml:space="preserve">Period: </w:t>
-      </w:r>
-      <w:r>
-        <w:t>7</w:t>
-      </w:r>
-    </w:p>
-    <w:p>
-      <w:r>
+        <w:tab/>
+        <w:tab/>
+        <w:t>Period: 7</w:t>
+      </w:r>
+    </w:p>
+    <w:p>
+      <w:pPr>
+        <w:pStyle w:val="Normal"/>
+        <w:rPr/>
+      </w:pPr>
+      <w:r>
+        <w:rPr/>
         <w:t xml:space="preserve">Date: </w:t>
-      </w:r>
-      <w:r>
-        <w:tab/>
-      </w:r>
-      <w:r>
+        <w:tab/>
         <w:t>11/18/2020</w:t>
       </w:r>
     </w:p>
     <w:p>
-      <w:r>
+      <w:pPr>
+        <w:pStyle w:val="Normal"/>
+        <w:rPr/>
+      </w:pPr>
+      <w:r>
+        <w:rPr/>
         <w:t>Is your lab name l033?(lowercase L followed by digits 033)</w:t>
-      </w:r>
-      <w:r>
-        <w:tab/>
-      </w:r>
-      <w:r>
-        <w:tab/>
-      </w:r>
-      <w:r>
+        <w:tab/>
+        <w:tab/>
         <w:t>yes</w:t>
       </w:r>
     </w:p>
     <w:p>
-      <w:r>
+      <w:pPr>
+        <w:pStyle w:val="Normal"/>
+        <w:rPr/>
+      </w:pPr>
+      <w:r>
+        <w:rPr/>
         <w:t xml:space="preserve">Did you created a class to store a point? </w:t>
-      </w:r>
-      <w:r>
-        <w:tab/>
-      </w:r>
-      <w:r>
-        <w:tab/>
-      </w:r>
-      <w:r>
+        <w:tab/>
+        <w:tab/>
         <w:tab/>
         <w:t xml:space="preserve"> </w:t>
-      </w:r>
-      <w:r>
-        <w:tab/>
-      </w:r>
-      <w:r>
+        <w:tab/>
         <w:t>yes</w:t>
       </w:r>
     </w:p>
     <w:p>
-      <w:r>
+      <w:pPr>
+        <w:pStyle w:val="Normal"/>
+        <w:rPr/>
+      </w:pPr>
+      <w:r>
+        <w:rPr/>
         <w:t xml:space="preserve">Did you use a vector to store the points you generated? </w:t>
-      </w:r>
-      <w:r>
-        <w:tab/>
-      </w:r>
-      <w:r>
+        <w:tab/>
         <w:tab/>
         <w:t xml:space="preserve"> </w:t>
-      </w:r>
-      <w:r>
-        <w:tab/>
-      </w:r>
-      <w:r>
+        <w:tab/>
         <w:t>yes</w:t>
       </w:r>
     </w:p>
     <w:p>
-      <w:r>
+      <w:pPr>
+        <w:pStyle w:val="Normal"/>
+        <w:rPr/>
+      </w:pPr>
+      <w:r>
+        <w:rPr/>
         <w:t xml:space="preserve">Did you use at least one iterator to traverse the vector you created? </w:t>
-      </w:r>
-      <w:r>
-        <w:tab/>
-      </w:r>
-      <w:r>
+        <w:tab/>
         <w:t>yes</w:t>
       </w:r>
     </w:p>
     <w:p>
-      <w:r>
+      <w:pPr>
+        <w:pStyle w:val="Normal"/>
+        <w:rPr/>
+      </w:pPr>
+      <w:r>
+        <w:rPr/>
         <w:t xml:space="preserve">Did you sort using the sort method offered by C++? </w:t>
-      </w:r>
-      <w:r>
-        <w:tab/>
-      </w:r>
-      <w:r>
+        <w:tab/>
         <w:tab/>
         <w:t xml:space="preserve"> </w:t>
-      </w:r>
-      <w:r>
-        <w:tab/>
-      </w:r>
-      <w:r>
+        <w:tab/>
         <w:t>yes</w:t>
       </w:r>
     </w:p>
     <w:p>
-      <w:r>
-        <w:t xml:space="preserve">Did you use at least one iterator to traverse the </w:t>
-      </w:r>
-      <w:r>
-        <w:t>vector</w:t>
-      </w:r>
-      <w:r>
-        <w:t xml:space="preserve"> you created? </w:t>
-      </w:r>
-      <w:r>
-        <w:tab/>
-      </w:r>
-      <w:r>
+      <w:pPr>
+        <w:pStyle w:val="Normal"/>
+        <w:rPr/>
+      </w:pPr>
+      <w:r>
+        <w:rPr/>
+        <w:t xml:space="preserve">Did you use at least one iterator to traverse the vector you created? </w:t>
+        <w:tab/>
         <w:t>yes</w:t>
       </w:r>
     </w:p>
     <w:p>
-      <w:r>
-        <w:t>Does your main contain only 2 calls of: part2() and part3() (NO part1!</w:t>
-      </w:r>
-      <w:r>
-        <w:t>!</w:t>
-      </w:r>
-      <w:r>
-        <w:t>)?</w:t>
-      </w:r>
-      <w:r>
-        <w:tab/>
-      </w:r>
-      <w:r>
+      <w:pPr>
+        <w:pStyle w:val="Normal"/>
+        <w:rPr/>
+      </w:pPr>
+      <w:r>
+        <w:rPr/>
+        <w:t>Does your main contain only 2 calls of: part2() and part3() (NO part1!!)?</w:t>
+        <w:tab/>
         <w:t>yes</w:t>
       </w:r>
     </w:p>
     <w:p>
-      <w:r>
-        <w:t xml:space="preserve"> (in main you may </w:t>
-      </w:r>
-      <w:r>
-        <w:t>also have</w:t>
-      </w:r>
-      <w:r>
-        <w:t xml:space="preserve"> the part to display results for the 2 methods and them also in the txt file)</w:t>
-      </w:r>
-    </w:p>
-    <w:p/>
+      <w:pPr>
+        <w:pStyle w:val="Normal"/>
+        <w:rPr/>
+      </w:pPr>
+      <w:r>
+        <w:rPr/>
+        <w:t xml:space="preserve"> </w:t>
+      </w:r>
+      <w:r>
+        <w:rPr/>
+        <w:t>(in main you may also have the part to display results for the 2 methods and them also in the txt file)</w:t>
+      </w:r>
+    </w:p>
+    <w:p>
+      <w:pPr>
+        <w:pStyle w:val="Normal"/>
+        <w:rPr/>
+      </w:pPr>
+      <w:r>
+        <w:rPr/>
+      </w:r>
+    </w:p>
+    <w:p>
+      <w:pPr>
+        <w:pStyle w:val="TextBody"/>
+        <w:numPr>
+          <w:ilvl w:val="0"/>
+          <w:numId w:val="1"/>
+        </w:numPr>
+        <w:rPr>
+          <w:b/>
+          <w:b/>
+          <w:bCs/>
+        </w:rPr>
+      </w:pPr>
+      <w:r>
+        <w:rPr/>
+        <w:t>Paste here a clear picture of the graph that compares the running times of the “initial recursive” algorithm and “full recursive” algorithm versus number of points. (use 2 different colors for the 2 graphs, colors that can be visible even if you print in black and white). Each point on this graph should be an average of several runs for that size:</w:t>
+      </w:r>
+    </w:p>
+    <w:p>
+      <w:pPr>
+        <w:pStyle w:val="Normal"/>
+        <w:rPr>
+          <w:b/>
+          <w:b/>
+          <w:bCs/>
+        </w:rPr>
+      </w:pPr>
+      <w:r>
+        <w:rPr>
+          <w:b/>
+          <w:bCs/>
+        </w:rPr>
+      </w:r>
+    </w:p>
+    <w:p>
+      <w:pPr>
+        <w:pStyle w:val="Normal"/>
+        <w:rPr>
+          <w:b/>
+          <w:b/>
+          <w:bCs/>
+        </w:rPr>
+      </w:pPr>
+      <w:r>
+        <w:rPr>
+          <w:b/>
+          <w:bCs/>
+        </w:rPr>
+      </w:r>
+    </w:p>
+    <w:p>
+      <w:pPr>
+        <w:pStyle w:val="Normal"/>
+        <w:rPr>
+          <w:b/>
+          <w:b/>
+          <w:bCs/>
+        </w:rPr>
+      </w:pPr>
+      <w:r>
+        <w:rPr>
+          <w:b/>
+          <w:bCs/>
+        </w:rPr>
+      </w:r>
+    </w:p>
+    <w:p>
+      <w:pPr>
+        <w:pStyle w:val="Normal"/>
+        <w:rPr>
+          <w:b/>
+          <w:b/>
+          <w:bCs/>
+        </w:rPr>
+      </w:pPr>
+      <w:r>
+        <w:rPr>
+          <w:b/>
+          <w:bCs/>
+        </w:rPr>
+      </w:r>
+    </w:p>
+    <w:p>
+      <w:pPr>
+        <w:pStyle w:val="Normal"/>
+        <w:rPr>
+          <w:b/>
+          <w:b/>
+          <w:bCs/>
+        </w:rPr>
+      </w:pPr>
+      <w:r>
+        <w:rPr>
+          <w:b/>
+          <w:bCs/>
+        </w:rPr>
+      </w:r>
+    </w:p>
+    <w:p>
+      <w:pPr>
+        <w:pStyle w:val="Normal"/>
+        <w:rPr>
+          <w:b/>
+          <w:b/>
+          <w:bCs/>
+        </w:rPr>
+      </w:pPr>
+      <w:r>
+        <w:rPr>
+          <w:b/>
+          <w:bCs/>
+        </w:rPr>
+      </w:r>
+    </w:p>
     <w:p>
       <w:pPr>
         <w:pStyle w:val="ListParagraph"/>
@@ -263,143 +292,6 @@
         </w:numPr>
         <w:rPr>
           <w:b/>
-          <w:bCs/>
-        </w:rPr>
-      </w:pPr>
-      <w:r>
-        <w:rPr>
-          <w:b/>
-          <w:bCs/>
-        </w:rPr>
-        <w:t xml:space="preserve">Paste here a clear picture of the </w:t>
-      </w:r>
-      <w:r>
-        <w:rPr>
-          <w:b/>
-          <w:bCs/>
-        </w:rPr>
-        <w:t xml:space="preserve">graph that compares the running times of the </w:t>
-      </w:r>
-      <w:r>
-        <w:rPr>
-          <w:b/>
-          <w:bCs/>
-        </w:rPr>
-        <w:t>“</w:t>
-      </w:r>
-      <w:r>
-        <w:rPr>
-          <w:b/>
-          <w:bCs/>
-        </w:rPr>
-        <w:t>initial recursive</w:t>
-      </w:r>
-      <w:r>
-        <w:rPr>
-          <w:b/>
-          <w:bCs/>
-        </w:rPr>
-        <w:t xml:space="preserve">” </w:t>
-      </w:r>
-      <w:r>
-        <w:rPr>
-          <w:b/>
-          <w:bCs/>
-        </w:rPr>
-        <w:t>algorithm</w:t>
-      </w:r>
-      <w:r>
-        <w:rPr>
-          <w:b/>
-          <w:bCs/>
-        </w:rPr>
-        <w:t xml:space="preserve"> and “full recursive” algorithm</w:t>
-      </w:r>
-      <w:r>
-        <w:rPr>
-          <w:b/>
-          <w:bCs/>
-        </w:rPr>
-        <w:t xml:space="preserve"> versus number of points. (use 2 different colors for the 2 graphs</w:t>
-      </w:r>
-      <w:r>
-        <w:rPr>
-          <w:b/>
-          <w:bCs/>
-        </w:rPr>
-        <w:t>, colors that can be visible even if you print in black and white</w:t>
-      </w:r>
-      <w:r>
-        <w:rPr>
-          <w:b/>
-          <w:bCs/>
-        </w:rPr>
-        <w:t>)</w:t>
-      </w:r>
-      <w:r>
-        <w:rPr>
-          <w:b/>
-          <w:bCs/>
-        </w:rPr>
-        <w:t>. Each point on this graph should be an average of several runs for that size:</w:t>
-      </w:r>
-    </w:p>
-    <w:p>
-      <w:pPr>
-        <w:rPr>
-          <w:b/>
-          <w:bCs/>
-        </w:rPr>
-      </w:pPr>
-    </w:p>
-    <w:p>
-      <w:pPr>
-        <w:rPr>
-          <w:b/>
-          <w:bCs/>
-        </w:rPr>
-      </w:pPr>
-    </w:p>
-    <w:p>
-      <w:pPr>
-        <w:rPr>
-          <w:b/>
-          <w:bCs/>
-        </w:rPr>
-      </w:pPr>
-    </w:p>
-    <w:p>
-      <w:pPr>
-        <w:rPr>
-          <w:b/>
-          <w:bCs/>
-        </w:rPr>
-      </w:pPr>
-    </w:p>
-    <w:p>
-      <w:pPr>
-        <w:rPr>
-          <w:b/>
-          <w:bCs/>
-        </w:rPr>
-      </w:pPr>
-    </w:p>
-    <w:p>
-      <w:pPr>
-        <w:rPr>
-          <w:b/>
-          <w:bCs/>
-        </w:rPr>
-      </w:pPr>
-    </w:p>
-    <w:p>
-      <w:pPr>
-        <w:pStyle w:val="ListParagraph"/>
-        <w:numPr>
-          <w:ilvl w:val="0"/>
-          <w:numId w:val="1"/>
-        </w:numPr>
-        <w:rPr>
           <w:b/>
           <w:bCs/>
         </w:rPr>
@@ -414,7 +306,105 @@
     </w:p>
     <w:p>
       <w:pPr>
-        <w:rPr>
+        <w:pStyle w:val="Normal"/>
+        <w:rPr>
+          <w:b/>
+          <w:b/>
+          <w:bCs/>
+        </w:rPr>
+      </w:pPr>
+      <w:r>
+        <w:rPr>
+          <w:b/>
+          <w:bCs/>
+        </w:rPr>
+      </w:r>
+    </w:p>
+    <w:p>
+      <w:pPr>
+        <w:pStyle w:val="Normal"/>
+        <w:rPr>
+          <w:b/>
+          <w:b/>
+          <w:bCs/>
+        </w:rPr>
+      </w:pPr>
+      <w:r>
+        <w:rPr>
+          <w:b/>
+          <w:bCs/>
+        </w:rPr>
+      </w:r>
+    </w:p>
+    <w:p>
+      <w:pPr>
+        <w:pStyle w:val="Normal"/>
+        <w:rPr>
+          <w:b/>
+          <w:b/>
+          <w:bCs/>
+        </w:rPr>
+      </w:pPr>
+      <w:r>
+        <w:rPr>
+          <w:b/>
+          <w:bCs/>
+        </w:rPr>
+      </w:r>
+    </w:p>
+    <w:p>
+      <w:pPr>
+        <w:pStyle w:val="Normal"/>
+        <w:rPr>
+          <w:b/>
+          <w:b/>
+          <w:bCs/>
+        </w:rPr>
+      </w:pPr>
+      <w:r>
+        <w:rPr>
+          <w:b/>
+          <w:bCs/>
+        </w:rPr>
+      </w:r>
+    </w:p>
+    <w:p>
+      <w:pPr>
+        <w:pStyle w:val="Normal"/>
+        <w:rPr>
+          <w:b/>
+          <w:b/>
+          <w:bCs/>
+        </w:rPr>
+      </w:pPr>
+      <w:r>
+        <w:rPr>
+          <w:b/>
+          <w:bCs/>
+        </w:rPr>
+      </w:r>
+    </w:p>
+    <w:p>
+      <w:pPr>
+        <w:pStyle w:val="Normal"/>
+        <w:rPr>
+          <w:b/>
+          <w:b/>
+          <w:bCs/>
+        </w:rPr>
+      </w:pPr>
+      <w:r>
+        <w:rPr>
+          <w:b/>
+          <w:bCs/>
+        </w:rPr>
+      </w:r>
+    </w:p>
+    <w:p>
+      <w:pPr>
+        <w:pStyle w:val="Normal"/>
+        <w:rPr>
+          <w:b/>
           <w:b/>
           <w:bCs/>
         </w:rPr>
@@ -429,193 +419,354 @@
     </w:p>
     <w:p>
       <w:pPr>
-        <w:rPr>
-          <w:b/>
-          <w:bCs/>
-        </w:rPr>
-      </w:pPr>
-      <w:r>
-        <w:rPr>
-          <w:b/>
-          <w:bCs/>
-        </w:rPr>
-        <w:t>Initial Recursive: (0.5000000000000009992007222, 0.4999999999999992228438828) (0.5000000000000009992007222, 0.4999999999999992783550340) Distance: 0.0000000000000000555111512 Time: 1715797 microseconds</w:t>
-      </w:r>
-    </w:p>
-    <w:p>
-      <w:pPr>
-        <w:rPr>
-          <w:b/>
-          <w:bCs/>
-        </w:rPr>
-      </w:pPr>
-      <w:r>
-        <w:rPr>
-          <w:b/>
-          <w:bCs/>
-        </w:rPr>
-        <w:t>Full Recursive: (0.5000000000000009992007222, 0.4999999999999992228438828) (0.5000000000000009992007222, 0.4999999999999992783550340) Distance: 0.0000000000000000555111512 Time: 1710819 microseconds</w:t>
-      </w:r>
-    </w:p>
-    <w:p>
-      <w:pPr>
-        <w:rPr>
-          <w:b/>
-          <w:bCs/>
-        </w:rPr>
-      </w:pPr>
-      <w:r>
-        <w:rPr>
-          <w:b/>
-          <w:bCs/>
-        </w:rPr>
-        <w:lastRenderedPageBreak/>
+        <w:pStyle w:val="Normal"/>
+        <w:rPr>
+          <w:b/>
+          <w:b/>
+          <w:bCs/>
+        </w:rPr>
+      </w:pPr>
+      <w:r>
+        <w:rPr>
+          <w:rFonts w:ascii="monospace" w:hAnsi="monospace"/>
+          <w:b/>
+          <w:bCs/>
+        </w:rPr>
+        <w:t>Initial Recursive (0.50000000000000122, 0.49999999999999978) (0.50000000000000122, 0.49999999999999983) Distance: 5.55111512312578270e-17 Time: 40166 microseconds</w:t>
+      </w:r>
+    </w:p>
+    <w:p>
+      <w:pPr>
+        <w:pStyle w:val="Normal"/>
+        <w:rPr>
+          <w:b/>
+          <w:b/>
+          <w:bCs/>
+        </w:rPr>
+      </w:pPr>
+      <w:r>
+        <w:rPr>
+          <w:rFonts w:ascii="monospace" w:hAnsi="monospace"/>
+          <w:b/>
+          <w:bCs/>
+        </w:rPr>
+        <w:t>Full Recursive (0.50000000000000122, 0.49999999999999978) (0.50000000000000122, 0.49999999999999983) Distance: 5.55111512312578270e-17 Time: 35966 microseconds</w:t>
+      </w:r>
+    </w:p>
+    <w:p>
+      <w:pPr>
+        <w:pStyle w:val="Normal"/>
+        <w:rPr>
+          <w:b/>
+          <w:b/>
+          <w:bCs/>
+        </w:rPr>
+      </w:pPr>
+      <w:r>
+        <w:rPr>
+          <w:b/>
+          <w:bCs/>
+        </w:rPr>
         <w:t>For 100k:</w:t>
       </w:r>
     </w:p>
     <w:p>
       <w:pPr>
-        <w:rPr>
-          <w:b/>
-          <w:bCs/>
-        </w:rPr>
-      </w:pPr>
-      <w:r>
-        <w:rPr>
-          <w:b/>
-          <w:bCs/>
-        </w:rPr>
-        <w:t>Initial Recursive: (0.5000000000009633405184672, 0.4999999999994105270850753) (0.5000000000009646727860968, 0.4999999999994422794635796) Distance: 0.0000000000000317803158845 Time: 155109983 microseconds</w:t>
-      </w:r>
-    </w:p>
-    <w:p>
-      <w:pPr>
-        <w:rPr>
-          <w:b/>
-          <w:bCs/>
-        </w:rPr>
-      </w:pPr>
-      <w:r>
-        <w:rPr>
-          <w:b/>
-          <w:bCs/>
-        </w:rPr>
-        <w:t>Full Recursive: (0.5000000000009633405184672, 0.4999999999994105270850753) (0.5000000000009646727860968, 0.4999999999994422794635796) Distance: 0.0000000000000317803158845 Time: 155348845 microseconds</w:t>
+        <w:pStyle w:val="Normal"/>
+        <w:spacing w:before="0" w:after="160"/>
+        <w:rPr>
+          <w:b/>
+          <w:b/>
+          <w:bCs/>
+        </w:rPr>
+      </w:pPr>
+      <w:r>
+        <w:rPr>
+          <w:rFonts w:ascii="monospace" w:hAnsi="monospace"/>
+          <w:b/>
+          <w:bCs/>
+        </w:rPr>
+        <w:t>Initial Recursive (0.49999999999973127, 0.49999999999889994) (0.49999999999975941, 0.49999999999890893) Distance: 2.95459634261005094e-14 Time: 1038426 microseconds</w:t>
+      </w:r>
+    </w:p>
+    <w:p>
+      <w:pPr>
+        <w:pStyle w:val="Normal"/>
+        <w:spacing w:before="0" w:after="160"/>
+        <w:rPr>
+          <w:b/>
+          <w:b/>
+          <w:bCs/>
+        </w:rPr>
+      </w:pPr>
+      <w:r>
+        <w:rPr>
+          <w:rFonts w:ascii="monospace" w:hAnsi="monospace"/>
+          <w:b/>
+          <w:bCs/>
+        </w:rPr>
+        <w:t>Full Recursive (0.49999999999973127, 0.49999999999889994) (0.49999999999975941, 0.49999999999890893) Distance: 2.95459634261005094e-14 Time: 1038188 microseconds</w:t>
       </w:r>
     </w:p>
     <w:sectPr>
+      <w:type w:val="nextPage"/>
       <w:pgSz w:w="12240" w:h="15840"/>
-      <w:pgMar w:top="1440" w:right="1440" w:bottom="1440" w:left="1440" w:header="720" w:footer="720" w:gutter="0"/>
-      <w:cols w:space="720"/>
-      <w:docGrid w:linePitch="360"/>
+      <w:pgMar w:left="1440" w:right="1440" w:header="0" w:top="1440" w:footer="0" w:bottom="1440" w:gutter="0"/>
+      <w:pgNumType w:fmt="decimal"/>
+      <w:formProt w:val="false"/>
+      <w:textDirection w:val="lrTb"/>
+      <w:docGrid w:type="default" w:linePitch="360" w:charSpace="4096"/>
     </w:sectPr>
   </w:body>
 </w:document>
 </file>
 
 <file path=word/numbering.xml><?xml version="1.0" encoding="utf-8"?>
-<w:numbering xmlns:wpc="http://schemas.microsoft.com/office/word/2010/wordprocessingCanvas" xmlns:cx="http://schemas.microsoft.com/office/drawing/2014/chartex" xmlns:cx1="http://schemas.microsoft.com/office/drawing/2015/9/8/chartex" xmlns:cx2="http://schemas.microsoft.com/office/drawing/2015/10/21/chartex" xmlns:cx3="http://schemas.microsoft.com/office/drawing/2016/5/9/chartex" xmlns:cx4="http://schemas.microsoft.com/office/drawing/2016/5/10/chartex" xmlns:cx5="http://schemas.microsoft.com/office/drawing/2016/5/11/chartex" xmlns:cx6="http://schemas.microsoft.com/office/drawing/2016/5/12/chartex" xmlns:cx7="http://schemas.microsoft.com/office/drawing/2016/5/13/chartex" xmlns:cx8="http://schemas.microsoft.com/office/drawing/2016/5/14/chartex" xmlns:mc="http://schemas.openxmlformats.org/markup-compatibility/2006" xmlns:aink="http://schemas.microsoft.com/office/drawing/2016/ink" xmlns:am3d="http://schemas.microsoft.com/office/drawing/2017/model3d" xmlns:o="urn:schemas-microsoft-com:office:office" xmlns:r="http://schemas.openxmlformats.org/officeDocument/2006/relationships" xmlns:m="http://schemas.openxmlformats.org/officeDocument/2006/math" xmlns:v="urn:schemas-microsoft-com:vml" xmlns:wp14="http://schemas.microsoft.com/office/word/2010/wordprocessingDrawing" xmlns:wp="http://schemas.openxmlformats.org/drawingml/2006/wordprocessingDrawing" xmlns:w10="urn:schemas-microsoft-com:office:word" xmlns:w="http://schemas.openxmlformats.org/wordprocessingml/2006/main" xmlns:w14="http://schemas.microsoft.com/office/word/2010/wordml" xmlns:w15="http://schemas.microsoft.com/office/word/2012/wordml" xmlns:w16cex="http://schemas.microsoft.com/office/word/2018/wordml/cex" xmlns:w16cid="http://schemas.microsoft.com/office/word/2016/wordml/cid" xmlns:w16="http://schemas.microsoft.com/office/word/2018/wordml" xmlns:w16se="http://schemas.microsoft.com/office/word/2015/wordml/symex" xmlns:wpg="http://schemas.microsoft.com/office/word/2010/wordprocessingGroup" xmlns:wpi="http://schemas.microsoft.com/office/word/2010/wordprocessingInk" xmlns:wne="http://schemas.microsoft.com/office/word/2006/wordml" xmlns:wps="http://schemas.microsoft.com/office/word/2010/wordprocessingShape" mc:Ignorable="w14 w15 w16se w16cid w16 w16cex wp14">
-  <w:abstractNum w:abstractNumId="0" w15:restartNumberingAfterBreak="0">
-    <w:nsid w:val="00B1394A"/>
-    <w:multiLevelType w:val="hybridMultilevel"/>
-    <w:tmpl w:val="892494FC"/>
-    <w:lvl w:ilvl="0" w:tplc="6890C790">
+<w:numbering xmlns:w="http://schemas.openxmlformats.org/wordprocessingml/2006/main" xmlns:o="urn:schemas-microsoft-com:office:office" xmlns:r="http://schemas.openxmlformats.org/officeDocument/2006/relationships" xmlns:v="urn:schemas-microsoft-com:vml" xmlns:mc="http://schemas.openxmlformats.org/markup-compatibility/2006" xmlns:w14="http://schemas.microsoft.com/office/word/2010/wordml" mc:Ignorable="w14">
+  <w:abstractNum w:abstractNumId="1">
+    <w:lvl w:ilvl="0">
       <w:start w:val="1"/>
       <w:numFmt w:val="upperLetter"/>
       <w:lvlText w:val="%1)"/>
       <w:lvlJc w:val="left"/>
       <w:pPr>
+        <w:tabs>
+          <w:tab w:val="num" w:pos="0"/>
+        </w:tabs>
         <w:ind w:left="720" w:hanging="360"/>
       </w:pPr>
-      <w:rPr>
-        <w:rFonts w:hint="default"/>
-      </w:rPr>
-    </w:lvl>
-    <w:lvl w:ilvl="1" w:tplc="04090019" w:tentative="1">
+    </w:lvl>
+    <w:lvl w:ilvl="1">
       <w:start w:val="1"/>
       <w:numFmt w:val="lowerLetter"/>
       <w:lvlText w:val="%2."/>
       <w:lvlJc w:val="left"/>
       <w:pPr>
+        <w:tabs>
+          <w:tab w:val="num" w:pos="0"/>
+        </w:tabs>
         <w:ind w:left="1440" w:hanging="360"/>
       </w:pPr>
     </w:lvl>
-    <w:lvl w:ilvl="2" w:tplc="0409001B" w:tentative="1">
+    <w:lvl w:ilvl="2">
       <w:start w:val="1"/>
       <w:numFmt w:val="lowerRoman"/>
       <w:lvlText w:val="%3."/>
       <w:lvlJc w:val="right"/>
       <w:pPr>
+        <w:tabs>
+          <w:tab w:val="num" w:pos="0"/>
+        </w:tabs>
         <w:ind w:left="2160" w:hanging="180"/>
       </w:pPr>
     </w:lvl>
-    <w:lvl w:ilvl="3" w:tplc="0409000F" w:tentative="1">
+    <w:lvl w:ilvl="3">
       <w:start w:val="1"/>
       <w:numFmt w:val="decimal"/>
       <w:lvlText w:val="%4."/>
       <w:lvlJc w:val="left"/>
       <w:pPr>
+        <w:tabs>
+          <w:tab w:val="num" w:pos="0"/>
+        </w:tabs>
         <w:ind w:left="2880" w:hanging="360"/>
       </w:pPr>
     </w:lvl>
-    <w:lvl w:ilvl="4" w:tplc="04090019" w:tentative="1">
+    <w:lvl w:ilvl="4">
       <w:start w:val="1"/>
       <w:numFmt w:val="lowerLetter"/>
       <w:lvlText w:val="%5."/>
       <w:lvlJc w:val="left"/>
       <w:pPr>
+        <w:tabs>
+          <w:tab w:val="num" w:pos="0"/>
+        </w:tabs>
         <w:ind w:left="3600" w:hanging="360"/>
       </w:pPr>
     </w:lvl>
-    <w:lvl w:ilvl="5" w:tplc="0409001B" w:tentative="1">
+    <w:lvl w:ilvl="5">
       <w:start w:val="1"/>
       <w:numFmt w:val="lowerRoman"/>
       <w:lvlText w:val="%6."/>
       <w:lvlJc w:val="right"/>
       <w:pPr>
+        <w:tabs>
+          <w:tab w:val="num" w:pos="0"/>
+        </w:tabs>
         <w:ind w:left="4320" w:hanging="180"/>
       </w:pPr>
     </w:lvl>
-    <w:lvl w:ilvl="6" w:tplc="0409000F" w:tentative="1">
+    <w:lvl w:ilvl="6">
       <w:start w:val="1"/>
       <w:numFmt w:val="decimal"/>
       <w:lvlText w:val="%7."/>
       <w:lvlJc w:val="left"/>
       <w:pPr>
+        <w:tabs>
+          <w:tab w:val="num" w:pos="0"/>
+        </w:tabs>
         <w:ind w:left="5040" w:hanging="360"/>
       </w:pPr>
     </w:lvl>
-    <w:lvl w:ilvl="7" w:tplc="04090019" w:tentative="1">
+    <w:lvl w:ilvl="7">
       <w:start w:val="1"/>
       <w:numFmt w:val="lowerLetter"/>
       <w:lvlText w:val="%8."/>
       <w:lvlJc w:val="left"/>
       <w:pPr>
+        <w:tabs>
+          <w:tab w:val="num" w:pos="0"/>
+        </w:tabs>
         <w:ind w:left="5760" w:hanging="360"/>
       </w:pPr>
     </w:lvl>
-    <w:lvl w:ilvl="8" w:tplc="0409001B" w:tentative="1">
+    <w:lvl w:ilvl="8">
       <w:start w:val="1"/>
       <w:numFmt w:val="lowerRoman"/>
       <w:lvlText w:val="%9."/>
       <w:lvlJc w:val="right"/>
       <w:pPr>
+        <w:tabs>
+          <w:tab w:val="num" w:pos="0"/>
+        </w:tabs>
         <w:ind w:left="6480" w:hanging="180"/>
+      </w:pPr>
+    </w:lvl>
+  </w:abstractNum>
+  <w:abstractNum w:abstractNumId="2">
+    <w:lvl w:ilvl="0">
+      <w:start w:val="1"/>
+      <w:numFmt w:val="none"/>
+      <w:suff w:val="nothing"/>
+      <w:lvlText w:val=""/>
+      <w:lvlJc w:val="left"/>
+      <w:pPr>
+        <w:tabs>
+          <w:tab w:val="num" w:pos="0"/>
+        </w:tabs>
+        <w:ind w:left="0" w:hanging="0"/>
+      </w:pPr>
+    </w:lvl>
+    <w:lvl w:ilvl="1">
+      <w:start w:val="1"/>
+      <w:numFmt w:val="none"/>
+      <w:suff w:val="nothing"/>
+      <w:lvlText w:val=""/>
+      <w:lvlJc w:val="left"/>
+      <w:pPr>
+        <w:tabs>
+          <w:tab w:val="num" w:pos="0"/>
+        </w:tabs>
+        <w:ind w:left="0" w:hanging="0"/>
+      </w:pPr>
+    </w:lvl>
+    <w:lvl w:ilvl="2">
+      <w:start w:val="1"/>
+      <w:numFmt w:val="none"/>
+      <w:suff w:val="nothing"/>
+      <w:lvlText w:val=""/>
+      <w:lvlJc w:val="left"/>
+      <w:pPr>
+        <w:tabs>
+          <w:tab w:val="num" w:pos="0"/>
+        </w:tabs>
+        <w:ind w:left="0" w:hanging="0"/>
+      </w:pPr>
+    </w:lvl>
+    <w:lvl w:ilvl="3">
+      <w:start w:val="1"/>
+      <w:numFmt w:val="none"/>
+      <w:suff w:val="nothing"/>
+      <w:lvlText w:val=""/>
+      <w:lvlJc w:val="left"/>
+      <w:pPr>
+        <w:tabs>
+          <w:tab w:val="num" w:pos="0"/>
+        </w:tabs>
+        <w:ind w:left="0" w:hanging="0"/>
+      </w:pPr>
+    </w:lvl>
+    <w:lvl w:ilvl="4">
+      <w:start w:val="1"/>
+      <w:numFmt w:val="none"/>
+      <w:suff w:val="nothing"/>
+      <w:lvlText w:val=""/>
+      <w:lvlJc w:val="left"/>
+      <w:pPr>
+        <w:tabs>
+          <w:tab w:val="num" w:pos="0"/>
+        </w:tabs>
+        <w:ind w:left="0" w:hanging="0"/>
+      </w:pPr>
+    </w:lvl>
+    <w:lvl w:ilvl="5">
+      <w:start w:val="1"/>
+      <w:numFmt w:val="none"/>
+      <w:suff w:val="nothing"/>
+      <w:lvlText w:val=""/>
+      <w:lvlJc w:val="left"/>
+      <w:pPr>
+        <w:tabs>
+          <w:tab w:val="num" w:pos="0"/>
+        </w:tabs>
+        <w:ind w:left="0" w:hanging="0"/>
+      </w:pPr>
+    </w:lvl>
+    <w:lvl w:ilvl="6">
+      <w:start w:val="1"/>
+      <w:numFmt w:val="none"/>
+      <w:suff w:val="nothing"/>
+      <w:lvlText w:val=""/>
+      <w:lvlJc w:val="left"/>
+      <w:pPr>
+        <w:tabs>
+          <w:tab w:val="num" w:pos="0"/>
+        </w:tabs>
+        <w:ind w:left="0" w:hanging="0"/>
+      </w:pPr>
+    </w:lvl>
+    <w:lvl w:ilvl="7">
+      <w:start w:val="1"/>
+      <w:numFmt w:val="none"/>
+      <w:suff w:val="nothing"/>
+      <w:lvlText w:val=""/>
+      <w:lvlJc w:val="left"/>
+      <w:pPr>
+        <w:tabs>
+          <w:tab w:val="num" w:pos="0"/>
+        </w:tabs>
+        <w:ind w:left="0" w:hanging="0"/>
+      </w:pPr>
+    </w:lvl>
+    <w:lvl w:ilvl="8">
+      <w:start w:val="1"/>
+      <w:numFmt w:val="none"/>
+      <w:suff w:val="nothing"/>
+      <w:lvlText w:val=""/>
+      <w:lvlJc w:val="left"/>
+      <w:pPr>
+        <w:tabs>
+          <w:tab w:val="num" w:pos="0"/>
+        </w:tabs>
+        <w:ind w:left="0" w:hanging="0"/>
       </w:pPr>
     </w:lvl>
   </w:abstractNum>
   <w:num w:numId="1">
-    <w:abstractNumId w:val="0"/>
+    <w:abstractNumId w:val="1"/>
+  </w:num>
+  <w:num w:numId="2">
+    <w:abstractNumId w:val="2"/>
   </w:num>
 </w:numbering>
 </file>
 
 <file path=word/styles.xml><?xml version="1.0" encoding="utf-8"?>
-<w:styles xmlns:mc="http://schemas.openxmlformats.org/markup-compatibility/2006" xmlns:r="http://schemas.openxmlformats.org/officeDocument/2006/relationships" xmlns:w="http://schemas.openxmlformats.org/wordprocessingml/2006/main" xmlns:w14="http://schemas.microsoft.com/office/word/2010/wordml" xmlns:w15="http://schemas.microsoft.com/office/word/2012/wordml" xmlns:w16cex="http://schemas.microsoft.com/office/word/2018/wordml/cex" xmlns:w16cid="http://schemas.microsoft.com/office/word/2016/wordml/cid" xmlns:w16="http://schemas.microsoft.com/office/word/2018/wordml" xmlns:w16se="http://schemas.microsoft.com/office/word/2015/wordml/symex" mc:Ignorable="w14 w15 w16se w16cid w16 w16cex">
+<w:styles xmlns:w="http://schemas.openxmlformats.org/wordprocessingml/2006/main" xmlns:w14="http://schemas.microsoft.com/office/word/2010/wordml" xmlns:mc="http://schemas.openxmlformats.org/markup-compatibility/2006" mc:Ignorable="w14">
   <w:docDefaults>
     <w:rPrDefault>
       <w:rPr>
-        <w:rFonts w:asciiTheme="minorHAnsi" w:eastAsiaTheme="minorHAnsi" w:hAnsiTheme="minorHAnsi" w:cstheme="minorBidi"/>
+        <w:rFonts w:ascii="Calibri" w:hAnsi="Calibri" w:eastAsia="Calibri" w:cs="" w:asciiTheme="minorHAnsi" w:cstheme="minorBidi" w:eastAsiaTheme="minorHAnsi" w:hAnsiTheme="minorHAnsi"/>
         <w:sz w:val="22"/>
         <w:szCs w:val="22"/>
         <w:lang w:val="en-US" w:eastAsia="en-US" w:bidi="ar-SA"/>
@@ -623,21 +774,21 @@
     </w:rPrDefault>
     <w:pPrDefault>
       <w:pPr>
-        <w:spacing w:after="160" w:line="259" w:lineRule="auto"/>
+        <w:suppressAutoHyphens w:val="true"/>
       </w:pPr>
     </w:pPrDefault>
   </w:docDefaults>
   <w:latentStyles w:defLockedState="0" w:defUIPriority="99" w:defSemiHidden="0" w:defUnhideWhenUsed="0" w:defQFormat="0" w:count="376">
     <w:lsdException w:name="Normal" w:uiPriority="0" w:qFormat="1"/>
     <w:lsdException w:name="heading 1" w:uiPriority="9" w:qFormat="1"/>
-    <w:lsdException w:name="heading 2" w:semiHidden="1" w:uiPriority="9" w:unhideWhenUsed="1" w:qFormat="1"/>
-    <w:lsdException w:name="heading 3" w:semiHidden="1" w:uiPriority="9" w:unhideWhenUsed="1" w:qFormat="1"/>
-    <w:lsdException w:name="heading 4" w:semiHidden="1" w:uiPriority="9" w:unhideWhenUsed="1" w:qFormat="1"/>
-    <w:lsdException w:name="heading 5" w:semiHidden="1" w:uiPriority="9" w:unhideWhenUsed="1" w:qFormat="1"/>
-    <w:lsdException w:name="heading 6" w:semiHidden="1" w:uiPriority="9" w:unhideWhenUsed="1" w:qFormat="1"/>
-    <w:lsdException w:name="heading 7" w:semiHidden="1" w:uiPriority="9" w:unhideWhenUsed="1" w:qFormat="1"/>
-    <w:lsdException w:name="heading 8" w:semiHidden="1" w:uiPriority="9" w:unhideWhenUsed="1" w:qFormat="1"/>
-    <w:lsdException w:name="heading 9" w:semiHidden="1" w:uiPriority="9" w:unhideWhenUsed="1" w:qFormat="1"/>
+    <w:lsdException w:name="heading 2" w:uiPriority="9" w:semiHidden="1" w:unhideWhenUsed="1" w:qFormat="1"/>
+    <w:lsdException w:name="heading 3" w:uiPriority="9" w:semiHidden="1" w:unhideWhenUsed="1" w:qFormat="1"/>
+    <w:lsdException w:name="heading 4" w:uiPriority="9" w:semiHidden="1" w:unhideWhenUsed="1" w:qFormat="1"/>
+    <w:lsdException w:name="heading 5" w:uiPriority="9" w:semiHidden="1" w:unhideWhenUsed="1" w:qFormat="1"/>
+    <w:lsdException w:name="heading 6" w:uiPriority="9" w:semiHidden="1" w:unhideWhenUsed="1" w:qFormat="1"/>
+    <w:lsdException w:name="heading 7" w:uiPriority="9" w:semiHidden="1" w:unhideWhenUsed="1" w:qFormat="1"/>
+    <w:lsdException w:name="heading 8" w:uiPriority="9" w:semiHidden="1" w:unhideWhenUsed="1" w:qFormat="1"/>
+    <w:lsdException w:name="heading 9" w:uiPriority="9" w:semiHidden="1" w:unhideWhenUsed="1" w:qFormat="1"/>
     <w:lsdException w:name="index 1" w:semiHidden="1" w:unhideWhenUsed="1"/>
     <w:lsdException w:name="index 2" w:semiHidden="1" w:unhideWhenUsed="1"/>
     <w:lsdException w:name="index 3" w:semiHidden="1" w:unhideWhenUsed="1"/>
@@ -647,22 +798,22 @@
     <w:lsdException w:name="index 7" w:semiHidden="1" w:unhideWhenUsed="1"/>
     <w:lsdException w:name="index 8" w:semiHidden="1" w:unhideWhenUsed="1"/>
     <w:lsdException w:name="index 9" w:semiHidden="1" w:unhideWhenUsed="1"/>
-    <w:lsdException w:name="toc 1" w:semiHidden="1" w:uiPriority="39" w:unhideWhenUsed="1"/>
-    <w:lsdException w:name="toc 2" w:semiHidden="1" w:uiPriority="39" w:unhideWhenUsed="1"/>
-    <w:lsdException w:name="toc 3" w:semiHidden="1" w:uiPriority="39" w:unhideWhenUsed="1"/>
-    <w:lsdException w:name="toc 4" w:semiHidden="1" w:uiPriority="39" w:unhideWhenUsed="1"/>
-    <w:lsdException w:name="toc 5" w:semiHidden="1" w:uiPriority="39" w:unhideWhenUsed="1"/>
-    <w:lsdException w:name="toc 6" w:semiHidden="1" w:uiPriority="39" w:unhideWhenUsed="1"/>
-    <w:lsdException w:name="toc 7" w:semiHidden="1" w:uiPriority="39" w:unhideWhenUsed="1"/>
-    <w:lsdException w:name="toc 8" w:semiHidden="1" w:uiPriority="39" w:unhideWhenUsed="1"/>
-    <w:lsdException w:name="toc 9" w:semiHidden="1" w:uiPriority="39" w:unhideWhenUsed="1"/>
+    <w:lsdException w:name="toc 1" w:uiPriority="39" w:semiHidden="1" w:unhideWhenUsed="1"/>
+    <w:lsdException w:name="toc 2" w:uiPriority="39" w:semiHidden="1" w:unhideWhenUsed="1"/>
+    <w:lsdException w:name="toc 3" w:uiPriority="39" w:semiHidden="1" w:unhideWhenUsed="1"/>
+    <w:lsdException w:name="toc 4" w:uiPriority="39" w:semiHidden="1" w:unhideWhenUsed="1"/>
+    <w:lsdException w:name="toc 5" w:uiPriority="39" w:semiHidden="1" w:unhideWhenUsed="1"/>
+    <w:lsdException w:name="toc 6" w:uiPriority="39" w:semiHidden="1" w:unhideWhenUsed="1"/>
+    <w:lsdException w:name="toc 7" w:uiPriority="39" w:semiHidden="1" w:unhideWhenUsed="1"/>
+    <w:lsdException w:name="toc 8" w:uiPriority="39" w:semiHidden="1" w:unhideWhenUsed="1"/>
+    <w:lsdException w:name="toc 9" w:uiPriority="39" w:semiHidden="1" w:unhideWhenUsed="1"/>
     <w:lsdException w:name="Normal Indent" w:semiHidden="1" w:unhideWhenUsed="1"/>
     <w:lsdException w:name="footnote text" w:semiHidden="1" w:unhideWhenUsed="1"/>
     <w:lsdException w:name="annotation text" w:semiHidden="1" w:unhideWhenUsed="1"/>
     <w:lsdException w:name="header" w:semiHidden="1" w:unhideWhenUsed="1"/>
     <w:lsdException w:name="footer" w:semiHidden="1" w:unhideWhenUsed="1"/>
     <w:lsdException w:name="index heading" w:semiHidden="1" w:unhideWhenUsed="1"/>
-    <w:lsdException w:name="caption" w:semiHidden="1" w:uiPriority="35" w:unhideWhenUsed="1" w:qFormat="1"/>
+    <w:lsdException w:name="caption" w:uiPriority="35" w:semiHidden="1" w:unhideWhenUsed="1" w:qFormat="1"/>
     <w:lsdException w:name="table of figures" w:semiHidden="1" w:unhideWhenUsed="1"/>
     <w:lsdException w:name="envelope address" w:semiHidden="1" w:unhideWhenUsed="1"/>
     <w:lsdException w:name="envelope return" w:semiHidden="1" w:unhideWhenUsed="1"/>
@@ -693,7 +844,7 @@
     <w:lsdException w:name="Title" w:uiPriority="10" w:qFormat="1"/>
     <w:lsdException w:name="Closing" w:semiHidden="1" w:unhideWhenUsed="1"/>
     <w:lsdException w:name="Signature" w:semiHidden="1" w:unhideWhenUsed="1"/>
-    <w:lsdException w:name="Default Paragraph Font" w:semiHidden="1" w:uiPriority="1" w:unhideWhenUsed="1"/>
+    <w:lsdException w:name="Default Paragraph Font" w:uiPriority="1" w:semiHidden="1" w:unhideWhenUsed="1"/>
     <w:lsdException w:name="Body Text" w:semiHidden="1" w:unhideWhenUsed="1"/>
     <w:lsdException w:name="Body Text Indent" w:semiHidden="1" w:unhideWhenUsed="1"/>
     <w:lsdException w:name="List Continue" w:semiHidden="1" w:unhideWhenUsed="1"/>
@@ -893,8 +1044,8 @@
     <w:lsdException w:name="Subtle Reference" w:uiPriority="31" w:qFormat="1"/>
     <w:lsdException w:name="Intense Reference" w:uiPriority="32" w:qFormat="1"/>
     <w:lsdException w:name="Book Title" w:uiPriority="33" w:qFormat="1"/>
-    <w:lsdException w:name="Bibliography" w:semiHidden="1" w:uiPriority="37" w:unhideWhenUsed="1"/>
-    <w:lsdException w:name="TOC Heading" w:semiHidden="1" w:uiPriority="39" w:unhideWhenUsed="1" w:qFormat="1"/>
+    <w:lsdException w:name="Bibliography" w:uiPriority="37" w:semiHidden="1" w:unhideWhenUsed="1"/>
+    <w:lsdException w:name="TOC Heading" w:uiPriority="39" w:semiHidden="1" w:unhideWhenUsed="1" w:qFormat="1"/>
     <w:lsdException w:name="Plain Table 1" w:uiPriority="41"/>
     <w:lsdException w:name="Plain Table 2" w:uiPriority="42"/>
     <w:lsdException w:name="Plain Table 3" w:uiPriority="43"/>
@@ -1005,15 +1156,110 @@
     <w:lsdException w:name="Unresolved Mention" w:semiHidden="1" w:unhideWhenUsed="1"/>
     <w:lsdException w:name="Smart Link" w:semiHidden="1" w:unhideWhenUsed="1"/>
   </w:latentStyles>
-  <w:style w:type="paragraph" w:default="1" w:styleId="Normal">
+  <w:style w:type="paragraph" w:styleId="Normal" w:default="1">
     <w:name w:val="Normal"/>
     <w:qFormat/>
+    <w:pPr>
+      <w:widowControl/>
+      <w:suppressAutoHyphens w:val="true"/>
+      <w:bidi w:val="0"/>
+      <w:spacing w:lineRule="auto" w:line="259" w:before="0" w:after="160"/>
+      <w:jc w:val="left"/>
+    </w:pPr>
+    <w:rPr>
+      <w:rFonts w:ascii="Calibri" w:hAnsi="Calibri" w:eastAsia="Calibri" w:cs="" w:asciiTheme="minorHAnsi" w:cstheme="minorBidi" w:eastAsiaTheme="minorHAnsi" w:hAnsiTheme="minorHAnsi"/>
+      <w:color w:val="auto"/>
+      <w:kern w:val="0"/>
+      <w:sz w:val="22"/>
+      <w:szCs w:val="22"/>
+      <w:lang w:val="en-US" w:eastAsia="en-US" w:bidi="ar-SA"/>
+    </w:rPr>
   </w:style>
-  <w:style w:type="character" w:default="1" w:styleId="DefaultParagraphFont">
+  <w:style w:type="character" w:styleId="DefaultParagraphFont" w:default="1">
     <w:name w:val="Default Paragraph Font"/>
     <w:uiPriority w:val="1"/>
     <w:semiHidden/>
     <w:unhideWhenUsed/>
+    <w:qFormat/>
+    <w:rPr/>
+  </w:style>
+  <w:style w:type="paragraph" w:styleId="Heading">
+    <w:name w:val="Heading"/>
+    <w:basedOn w:val="Normal"/>
+    <w:next w:val="TextBody"/>
+    <w:qFormat/>
+    <w:pPr>
+      <w:keepNext w:val="true"/>
+      <w:spacing w:before="240" w:after="120"/>
+    </w:pPr>
+    <w:rPr>
+      <w:rFonts w:ascii="Liberation Sans" w:hAnsi="Liberation Sans" w:eastAsia="Nimbus Sans" w:cs="Noto Sans Devanagari"/>
+      <w:sz w:val="28"/>
+      <w:szCs w:val="28"/>
+    </w:rPr>
+  </w:style>
+  <w:style w:type="paragraph" w:styleId="TextBody">
+    <w:name w:val="Body Text"/>
+    <w:basedOn w:val="Normal"/>
+    <w:pPr>
+      <w:spacing w:lineRule="auto" w:line="276" w:before="0" w:after="140"/>
+    </w:pPr>
+    <w:rPr/>
+  </w:style>
+  <w:style w:type="paragraph" w:styleId="List">
+    <w:name w:val="List"/>
+    <w:basedOn w:val="TextBody"/>
+    <w:pPr/>
+    <w:rPr>
+      <w:rFonts w:cs="Noto Sans Devanagari"/>
+    </w:rPr>
+  </w:style>
+  <w:style w:type="paragraph" w:styleId="Caption">
+    <w:name w:val="Caption"/>
+    <w:basedOn w:val="Normal"/>
+    <w:qFormat/>
+    <w:pPr>
+      <w:suppressLineNumbers/>
+      <w:spacing w:before="120" w:after="120"/>
+    </w:pPr>
+    <w:rPr>
+      <w:rFonts w:cs="Noto Sans Devanagari"/>
+      <w:i/>
+      <w:iCs/>
+      <w:sz w:val="24"/>
+      <w:szCs w:val="24"/>
+    </w:rPr>
+  </w:style>
+  <w:style w:type="paragraph" w:styleId="Index">
+    <w:name w:val="Index"/>
+    <w:basedOn w:val="Normal"/>
+    <w:qFormat/>
+    <w:pPr>
+      <w:suppressLineNumbers/>
+    </w:pPr>
+    <w:rPr>
+      <w:rFonts w:cs="Noto Sans Devanagari"/>
+    </w:rPr>
+  </w:style>
+  <w:style w:type="paragraph" w:styleId="ListParagraph">
+    <w:name w:val="List Paragraph"/>
+    <w:basedOn w:val="Normal"/>
+    <w:uiPriority w:val="34"/>
+    <w:qFormat/>
+    <w:rsid w:val="006c1289"/>
+    <w:pPr>
+      <w:spacing w:before="0" w:after="160"/>
+      <w:ind w:left="720" w:hanging="0"/>
+      <w:contextualSpacing/>
+    </w:pPr>
+    <w:rPr/>
+  </w:style>
+  <w:style w:type="numbering" w:styleId="NoList" w:default="1">
+    <w:name w:val="No List"/>
+    <w:uiPriority w:val="99"/>
+    <w:semiHidden/>
+    <w:unhideWhenUsed/>
+    <w:qFormat/>
   </w:style>
   <w:style w:type="table" w:default="1" w:styleId="TableNormal">
     <w:name w:val="Normal Table"/>
@@ -1021,7 +1267,6 @@
     <w:semiHidden/>
     <w:unhideWhenUsed/>
     <w:tblPr>
-      <w:tblInd w:w="0" w:type="dxa"/>
       <w:tblCellMar>
         <w:top w:w="0" w:type="dxa"/>
         <w:left w:w="108" w:type="dxa"/>
@@ -1029,23 +1274,6 @@
         <w:right w:w="108" w:type="dxa"/>
       </w:tblCellMar>
     </w:tblPr>
-  </w:style>
-  <w:style w:type="numbering" w:default="1" w:styleId="NoList">
-    <w:name w:val="No List"/>
-    <w:uiPriority w:val="99"/>
-    <w:semiHidden/>
-    <w:unhideWhenUsed/>
-  </w:style>
-  <w:style w:type="paragraph" w:styleId="ListParagraph">
-    <w:name w:val="List Paragraph"/>
-    <w:basedOn w:val="Normal"/>
-    <w:uiPriority w:val="34"/>
-    <w:qFormat/>
-    <w:rsid w:val="006C1289"/>
-    <w:pPr>
-      <w:ind w:left="720"/>
-      <w:contextualSpacing/>
-    </w:pPr>
   </w:style>
 </w:styles>
 </file>

</xml_diff>